<commit_message>
actualizar documeto de capturas de pantalla
</commit_message>
<xml_diff>
--- a/proyectos/03MVC/public/testsServicios.docx
+++ b/proyectos/03MVC/public/testsServicios.docx
@@ -144,6 +144,58 @@
           <w:rPr>
             <w:rStyle w:val="Hipervnculo"/>
           </w:rPr>
+          <w:t>http://localhost/6semestre/proyectos/03MVC/controllers/clientes.controller.php?op=insertar</w:t>
+        </w:r>
+      </w:hyperlink>
+    </w:p>
+    <w:p>
+      <w:r>
+        <w:drawing>
+          <wp:inline distT="0" distB="0" distL="0" distR="0" wp14:anchorId="34607658" wp14:editId="64FA5BDC">
+            <wp:extent cx="5612130" cy="2201545"/>
+            <wp:effectExtent l="0" t="0" r="7620" b="8255"/>
+            <wp:docPr id="223062391" name="Imagen 1"/>
+            <wp:cNvGraphicFramePr>
+              <a:graphicFrameLocks xmlns:a="http://schemas.openxmlformats.org/drawingml/2006/main" noChangeAspect="1"/>
+            </wp:cNvGraphicFramePr>
+            <a:graphic xmlns:a="http://schemas.openxmlformats.org/drawingml/2006/main">
+              <a:graphicData uri="http://schemas.openxmlformats.org/drawingml/2006/picture">
+                <pic:pic xmlns:pic="http://schemas.openxmlformats.org/drawingml/2006/picture">
+                  <pic:nvPicPr>
+                    <pic:cNvPr id="223062391" name=""/>
+                    <pic:cNvPicPr/>
+                  </pic:nvPicPr>
+                  <pic:blipFill>
+                    <a:blip r:embed="rId9"/>
+                    <a:stretch>
+                      <a:fillRect/>
+                    </a:stretch>
+                  </pic:blipFill>
+                  <pic:spPr>
+                    <a:xfrm>
+                      <a:off x="0" y="0"/>
+                      <a:ext cx="5612130" cy="2201545"/>
+                    </a:xfrm>
+                    <a:prstGeom prst="rect">
+                      <a:avLst/>
+                    </a:prstGeom>
+                  </pic:spPr>
+                </pic:pic>
+              </a:graphicData>
+            </a:graphic>
+          </wp:inline>
+        </w:drawing>
+      </w:r>
+    </w:p>
+    <w:p/>
+    <w:p/>
+    <w:p/>
+    <w:p>
+      <w:hyperlink r:id="rId10" w:history="1">
+        <w:r>
+          <w:rPr>
+            <w:rStyle w:val="Hipervnculo"/>
+          </w:rPr>
           <w:t>http://localhost/6semestre/proyectos/03MVC/controllers/productos.controller.php?op=todos</w:t>
         </w:r>
       </w:hyperlink>
@@ -167,7 +219,7 @@
                     <pic:cNvPicPr/>
                   </pic:nvPicPr>
                   <pic:blipFill>
-                    <a:blip r:embed="rId9"/>
+                    <a:blip r:embed="rId11"/>
                     <a:stretch>
                       <a:fillRect/>
                     </a:stretch>
@@ -191,7 +243,7 @@
     <w:p/>
     <w:p/>
     <w:p>
-      <w:hyperlink r:id="rId10" w:history="1">
+      <w:hyperlink r:id="rId12" w:history="1">
         <w:r>
           <w:rPr>
             <w:rStyle w:val="Hipervnculo"/>
@@ -218,7 +270,7 @@
                     <pic:cNvPicPr/>
                   </pic:nvPicPr>
                   <pic:blipFill>
-                    <a:blip r:embed="rId11"/>
+                    <a:blip r:embed="rId13"/>
                     <a:stretch>
                       <a:fillRect/>
                     </a:stretch>
@@ -242,7 +294,7 @@
     <w:p/>
     <w:p/>
     <w:p>
-      <w:hyperlink r:id="rId12" w:history="1">
+      <w:hyperlink r:id="rId14" w:history="1">
         <w:r>
           <w:rPr>
             <w:rStyle w:val="Hipervnculo"/>
@@ -270,7 +322,7 @@
                     <pic:cNvPicPr/>
                   </pic:nvPicPr>
                   <pic:blipFill>
-                    <a:blip r:embed="rId13"/>
+                    <a:blip r:embed="rId15"/>
                     <a:stretch>
                       <a:fillRect/>
                     </a:stretch>
@@ -292,7 +344,7 @@
       </w:r>
     </w:p>
     <w:p>
-      <w:hyperlink r:id="rId14" w:history="1">
+      <w:hyperlink r:id="rId16" w:history="1">
         <w:r>
           <w:rPr>
             <w:rStyle w:val="Hipervnculo"/>
@@ -320,7 +372,7 @@
                     <pic:cNvPicPr/>
                   </pic:nvPicPr>
                   <pic:blipFill>
-                    <a:blip r:embed="rId15"/>
+                    <a:blip r:embed="rId17"/>
                     <a:stretch>
                       <a:fillRect/>
                     </a:stretch>

</xml_diff>

<commit_message>
actalizar archivo de capturas de pantalla de test
</commit_message>
<xml_diff>
--- a/proyectos/03MVC/public/testsServicios.docx
+++ b/proyectos/03MVC/public/testsServicios.docx
@@ -30,6 +30,36 @@
           <w:bCs/>
         </w:rPr>
         <w:t>RESULTADOS PRUEBAS DE SERVICIOS</w:t>
+      </w:r>
+    </w:p>
+    <w:p>
+      <w:pPr>
+        <w:rPr>
+          <w:b/>
+          <w:bCs/>
+        </w:rPr>
+      </w:pPr>
+      <w:r>
+        <w:rPr>
+          <w:b/>
+          <w:bCs/>
+        </w:rPr>
+        <w:t xml:space="preserve">clientes: </w:t>
+      </w:r>
+    </w:p>
+    <w:p>
+      <w:pPr>
+        <w:rPr>
+          <w:b/>
+          <w:bCs/>
+        </w:rPr>
+      </w:pPr>
+      <w:r>
+        <w:rPr>
+          <w:b/>
+          <w:bCs/>
+        </w:rPr>
+        <w:t>todos</w:t>
       </w:r>
     </w:p>
     <w:p>
@@ -86,7 +116,102 @@
         </w:drawing>
       </w:r>
     </w:p>
-    <w:p/>
+    <w:p>
+      <w:pPr>
+        <w:rPr>
+          <w:b/>
+          <w:bCs/>
+        </w:rPr>
+      </w:pPr>
+    </w:p>
+    <w:p>
+      <w:pPr>
+        <w:rPr>
+          <w:b/>
+          <w:bCs/>
+        </w:rPr>
+      </w:pPr>
+    </w:p>
+    <w:p>
+      <w:pPr>
+        <w:rPr>
+          <w:b/>
+          <w:bCs/>
+        </w:rPr>
+      </w:pPr>
+    </w:p>
+    <w:p>
+      <w:pPr>
+        <w:rPr>
+          <w:b/>
+          <w:bCs/>
+        </w:rPr>
+      </w:pPr>
+    </w:p>
+    <w:p>
+      <w:pPr>
+        <w:rPr>
+          <w:b/>
+          <w:bCs/>
+        </w:rPr>
+      </w:pPr>
+    </w:p>
+    <w:p>
+      <w:pPr>
+        <w:rPr>
+          <w:b/>
+          <w:bCs/>
+        </w:rPr>
+      </w:pPr>
+    </w:p>
+    <w:p>
+      <w:pPr>
+        <w:rPr>
+          <w:b/>
+          <w:bCs/>
+        </w:rPr>
+      </w:pPr>
+    </w:p>
+    <w:p>
+      <w:pPr>
+        <w:rPr>
+          <w:b/>
+          <w:bCs/>
+        </w:rPr>
+      </w:pPr>
+    </w:p>
+    <w:p>
+      <w:pPr>
+        <w:rPr>
+          <w:b/>
+          <w:bCs/>
+        </w:rPr>
+      </w:pPr>
+    </w:p>
+    <w:p>
+      <w:pPr>
+        <w:rPr>
+          <w:b/>
+          <w:bCs/>
+        </w:rPr>
+      </w:pPr>
+    </w:p>
+    <w:p>
+      <w:pPr>
+        <w:rPr>
+          <w:b/>
+          <w:bCs/>
+        </w:rPr>
+      </w:pPr>
+      <w:r>
+        <w:rPr>
+          <w:b/>
+          <w:bCs/>
+        </w:rPr>
+        <w:lastRenderedPageBreak/>
+        <w:t>uno</w:t>
+      </w:r>
+    </w:p>
     <w:p>
       <w:hyperlink r:id="rId6" w:history="1">
         <w:r>
@@ -137,7 +262,21 @@
         </w:drawing>
       </w:r>
     </w:p>
-    <w:p/>
+    <w:p>
+      <w:pPr>
+        <w:rPr>
+          <w:b/>
+          <w:bCs/>
+        </w:rPr>
+      </w:pPr>
+      <w:r>
+        <w:rPr>
+          <w:b/>
+          <w:bCs/>
+        </w:rPr>
+        <w:t>insertar</w:t>
+      </w:r>
+    </w:p>
     <w:p>
       <w:hyperlink r:id="rId8" w:history="1">
         <w:r>
@@ -151,10 +290,10 @@
     <w:p>
       <w:r>
         <w:drawing>
-          <wp:inline distT="0" distB="0" distL="0" distR="0" wp14:anchorId="34607658" wp14:editId="64FA5BDC">
-            <wp:extent cx="5612130" cy="2201545"/>
-            <wp:effectExtent l="0" t="0" r="7620" b="8255"/>
-            <wp:docPr id="223062391" name="Imagen 1"/>
+          <wp:inline distT="0" distB="0" distL="0" distR="0" wp14:anchorId="6EFFA7D5" wp14:editId="605F1FD5">
+            <wp:extent cx="5612130" cy="2638425"/>
+            <wp:effectExtent l="0" t="0" r="7620" b="9525"/>
+            <wp:docPr id="733285169" name="Imagen 1" descr="Interfaz de usuario gráfica, Texto, Aplicación, Correo electrónico&#10;&#10;Descripción generada automáticamente"/>
             <wp:cNvGraphicFramePr>
               <a:graphicFrameLocks xmlns:a="http://schemas.openxmlformats.org/drawingml/2006/main" noChangeAspect="1"/>
             </wp:cNvGraphicFramePr>
@@ -162,7 +301,7 @@
               <a:graphicData uri="http://schemas.openxmlformats.org/drawingml/2006/picture">
                 <pic:pic xmlns:pic="http://schemas.openxmlformats.org/drawingml/2006/picture">
                   <pic:nvPicPr>
-                    <pic:cNvPr id="223062391" name=""/>
+                    <pic:cNvPr id="733285169" name="Imagen 1" descr="Interfaz de usuario gráfica, Texto, Aplicación, Correo electrónico&#10;&#10;Descripción generada automáticamente"/>
                     <pic:cNvPicPr/>
                   </pic:nvPicPr>
                   <pic:blipFill>
@@ -174,7 +313,7 @@
                   <pic:spPr>
                     <a:xfrm>
                       <a:off x="0" y="0"/>
-                      <a:ext cx="5612130" cy="2201545"/>
+                      <a:ext cx="5612130" cy="2638425"/>
                     </a:xfrm>
                     <a:prstGeom prst="rect">
                       <a:avLst/>
@@ -188,10 +327,151 @@
       </w:r>
     </w:p>
     <w:p/>
+    <w:p>
+      <w:r>
+        <w:lastRenderedPageBreak/>
+        <w:drawing>
+          <wp:inline distT="0" distB="0" distL="0" distR="0" wp14:anchorId="4F94C807" wp14:editId="6969E14D">
+            <wp:extent cx="5612130" cy="1782445"/>
+            <wp:effectExtent l="0" t="0" r="7620" b="8255"/>
+            <wp:docPr id="601061277" name="Imagen 1"/>
+            <wp:cNvGraphicFramePr>
+              <a:graphicFrameLocks xmlns:a="http://schemas.openxmlformats.org/drawingml/2006/main" noChangeAspect="1"/>
+            </wp:cNvGraphicFramePr>
+            <a:graphic xmlns:a="http://schemas.openxmlformats.org/drawingml/2006/main">
+              <a:graphicData uri="http://schemas.openxmlformats.org/drawingml/2006/picture">
+                <pic:pic xmlns:pic="http://schemas.openxmlformats.org/drawingml/2006/picture">
+                  <pic:nvPicPr>
+                    <pic:cNvPr id="601061277" name=""/>
+                    <pic:cNvPicPr/>
+                  </pic:nvPicPr>
+                  <pic:blipFill>
+                    <a:blip r:embed="rId10"/>
+                    <a:stretch>
+                      <a:fillRect/>
+                    </a:stretch>
+                  </pic:blipFill>
+                  <pic:spPr>
+                    <a:xfrm>
+                      <a:off x="0" y="0"/>
+                      <a:ext cx="5612130" cy="1782445"/>
+                    </a:xfrm>
+                    <a:prstGeom prst="rect">
+                      <a:avLst/>
+                    </a:prstGeom>
+                  </pic:spPr>
+                </pic:pic>
+              </a:graphicData>
+            </a:graphic>
+          </wp:inline>
+        </w:drawing>
+      </w:r>
+    </w:p>
+    <w:p>
+      <w:pPr>
+        <w:rPr>
+          <w:b/>
+          <w:bCs/>
+        </w:rPr>
+      </w:pPr>
+      <w:r>
+        <w:rPr>
+          <w:b/>
+          <w:bCs/>
+        </w:rPr>
+        <w:t>e</w:t>
+      </w:r>
+      <w:r>
+        <w:rPr>
+          <w:b/>
+          <w:bCs/>
+        </w:rPr>
+        <w:t>liminar</w:t>
+      </w:r>
+    </w:p>
+    <w:p>
+      <w:hyperlink r:id="rId11" w:history="1">
+        <w:r>
+          <w:rPr>
+            <w:rStyle w:val="Hipervnculo"/>
+          </w:rPr>
+          <w:t>http://localhost/6semestre/proyectos/03MVC/controllers/clientes.controller.php?op=eliminar</w:t>
+        </w:r>
+      </w:hyperlink>
+    </w:p>
     <w:p/>
+    <w:p>
+      <w:r>
+        <w:drawing>
+          <wp:inline distT="0" distB="0" distL="0" distR="0" wp14:anchorId="76FDC1A4" wp14:editId="62C4A5F8">
+            <wp:extent cx="5612130" cy="2510155"/>
+            <wp:effectExtent l="0" t="0" r="7620" b="4445"/>
+            <wp:docPr id="1088465458" name="Imagen 1" descr="Interfaz de usuario gráfica, Texto, Aplicación, Correo electrónico&#10;&#10;Descripción generada automáticamente"/>
+            <wp:cNvGraphicFramePr>
+              <a:graphicFrameLocks xmlns:a="http://schemas.openxmlformats.org/drawingml/2006/main" noChangeAspect="1"/>
+            </wp:cNvGraphicFramePr>
+            <a:graphic xmlns:a="http://schemas.openxmlformats.org/drawingml/2006/main">
+              <a:graphicData uri="http://schemas.openxmlformats.org/drawingml/2006/picture">
+                <pic:pic xmlns:pic="http://schemas.openxmlformats.org/drawingml/2006/picture">
+                  <pic:nvPicPr>
+                    <pic:cNvPr id="1088465458" name="Imagen 1" descr="Interfaz de usuario gráfica, Texto, Aplicación, Correo electrónico&#10;&#10;Descripción generada automáticamente"/>
+                    <pic:cNvPicPr/>
+                  </pic:nvPicPr>
+                  <pic:blipFill>
+                    <a:blip r:embed="rId12"/>
+                    <a:stretch>
+                      <a:fillRect/>
+                    </a:stretch>
+                  </pic:blipFill>
+                  <pic:spPr>
+                    <a:xfrm>
+                      <a:off x="0" y="0"/>
+                      <a:ext cx="5612130" cy="2510155"/>
+                    </a:xfrm>
+                    <a:prstGeom prst="rect">
+                      <a:avLst/>
+                    </a:prstGeom>
+                  </pic:spPr>
+                </pic:pic>
+              </a:graphicData>
+            </a:graphic>
+          </wp:inline>
+        </w:drawing>
+      </w:r>
+    </w:p>
     <w:p/>
     <w:p>
-      <w:hyperlink r:id="rId10" w:history="1">
+      <w:pPr>
+        <w:rPr>
+          <w:b/>
+          <w:bCs/>
+        </w:rPr>
+      </w:pPr>
+      <w:r>
+        <w:rPr>
+          <w:b/>
+          <w:bCs/>
+        </w:rPr>
+        <w:t>productos</w:t>
+      </w:r>
+    </w:p>
+    <w:p>
+      <w:pPr>
+        <w:rPr>
+          <w:b/>
+          <w:bCs/>
+        </w:rPr>
+      </w:pPr>
+      <w:r>
+        <w:rPr>
+          <w:b/>
+          <w:bCs/>
+        </w:rPr>
+        <w:t>todos</w:t>
+      </w:r>
+    </w:p>
+    <w:p>
+      <w:hyperlink r:id="rId13" w:history="1">
         <w:r>
           <w:rPr>
             <w:rStyle w:val="Hipervnculo"/>
@@ -203,6 +483,7 @@
     <w:p/>
     <w:p>
       <w:r>
+        <w:lastRenderedPageBreak/>
         <w:drawing>
           <wp:inline distT="0" distB="0" distL="0" distR="0" wp14:anchorId="1E9015BE" wp14:editId="401C260D">
             <wp:extent cx="5612130" cy="2643505"/>
@@ -219,7 +500,7 @@
                     <pic:cNvPicPr/>
                   </pic:nvPicPr>
                   <pic:blipFill>
-                    <a:blip r:embed="rId11"/>
+                    <a:blip r:embed="rId14"/>
                     <a:stretch>
                       <a:fillRect/>
                     </a:stretch>
@@ -241,9 +522,23 @@
       </w:r>
     </w:p>
     <w:p/>
-    <w:p/>
-    <w:p>
-      <w:hyperlink r:id="rId12" w:history="1">
+    <w:p>
+      <w:pPr>
+        <w:rPr>
+          <w:b/>
+          <w:bCs/>
+        </w:rPr>
+      </w:pPr>
+      <w:r>
+        <w:rPr>
+          <w:b/>
+          <w:bCs/>
+        </w:rPr>
+        <w:t>uno</w:t>
+      </w:r>
+    </w:p>
+    <w:p>
+      <w:hyperlink r:id="rId15" w:history="1">
         <w:r>
           <w:rPr>
             <w:rStyle w:val="Hipervnculo"/>
@@ -270,7 +565,7 @@
                     <pic:cNvPicPr/>
                   </pic:nvPicPr>
                   <pic:blipFill>
-                    <a:blip r:embed="rId13"/>
+                    <a:blip r:embed="rId16"/>
                     <a:stretch>
                       <a:fillRect/>
                     </a:stretch>
@@ -292,9 +587,38 @@
       </w:r>
     </w:p>
     <w:p/>
-    <w:p/>
-    <w:p>
-      <w:hyperlink r:id="rId14" w:history="1">
+    <w:p>
+      <w:pPr>
+        <w:rPr>
+          <w:b/>
+          <w:bCs/>
+        </w:rPr>
+      </w:pPr>
+      <w:r>
+        <w:rPr>
+          <w:b/>
+          <w:bCs/>
+        </w:rPr>
+        <w:t>unidad_medida</w:t>
+      </w:r>
+    </w:p>
+    <w:p>
+      <w:pPr>
+        <w:rPr>
+          <w:b/>
+          <w:bCs/>
+        </w:rPr>
+      </w:pPr>
+      <w:r>
+        <w:rPr>
+          <w:b/>
+          <w:bCs/>
+        </w:rPr>
+        <w:t>todos</w:t>
+      </w:r>
+    </w:p>
+    <w:p>
+      <w:hyperlink r:id="rId17" w:history="1">
         <w:r>
           <w:rPr>
             <w:rStyle w:val="Hipervnculo"/>
@@ -322,7 +646,7 @@
                     <pic:cNvPicPr/>
                   </pic:nvPicPr>
                   <pic:blipFill>
-                    <a:blip r:embed="rId15"/>
+                    <a:blip r:embed="rId18"/>
                     <a:stretch>
                       <a:fillRect/>
                     </a:stretch>
@@ -344,7 +668,22 @@
       </w:r>
     </w:p>
     <w:p>
-      <w:hyperlink r:id="rId16" w:history="1">
+      <w:pPr>
+        <w:rPr>
+          <w:b/>
+          <w:bCs/>
+        </w:rPr>
+      </w:pPr>
+      <w:r>
+        <w:rPr>
+          <w:b/>
+          <w:bCs/>
+        </w:rPr>
+        <w:t>uno</w:t>
+      </w:r>
+    </w:p>
+    <w:p>
+      <w:hyperlink r:id="rId19" w:history="1">
         <w:r>
           <w:rPr>
             <w:rStyle w:val="Hipervnculo"/>
@@ -372,7 +711,7 @@
                     <pic:cNvPicPr/>
                   </pic:nvPicPr>
                   <pic:blipFill>
-                    <a:blip r:embed="rId17"/>
+                    <a:blip r:embed="rId20"/>
                     <a:stretch>
                       <a:fillRect/>
                     </a:stretch>
@@ -381,6 +720,397 @@
                     <a:xfrm>
                       <a:off x="0" y="0"/>
                       <a:ext cx="5612130" cy="2075815"/>
+                    </a:xfrm>
+                    <a:prstGeom prst="rect">
+                      <a:avLst/>
+                    </a:prstGeom>
+                  </pic:spPr>
+                </pic:pic>
+              </a:graphicData>
+            </a:graphic>
+          </wp:inline>
+        </w:drawing>
+      </w:r>
+    </w:p>
+    <w:p/>
+    <w:p/>
+    <w:p/>
+    <w:p/>
+    <w:p/>
+    <w:p/>
+    <w:p>
+      <w:pPr>
+        <w:rPr>
+          <w:b/>
+          <w:bCs/>
+        </w:rPr>
+      </w:pPr>
+      <w:r>
+        <w:rPr>
+          <w:b/>
+          <w:bCs/>
+        </w:rPr>
+        <w:lastRenderedPageBreak/>
+        <w:t>i</w:t>
+      </w:r>
+      <w:r>
+        <w:rPr>
+          <w:b/>
+          <w:bCs/>
+        </w:rPr>
+        <w:t>va</w:t>
+      </w:r>
+    </w:p>
+    <w:p>
+      <w:pPr>
+        <w:rPr>
+          <w:b/>
+          <w:bCs/>
+        </w:rPr>
+      </w:pPr>
+      <w:r>
+        <w:rPr>
+          <w:b/>
+          <w:bCs/>
+        </w:rPr>
+        <w:t>todos</w:t>
+      </w:r>
+    </w:p>
+    <w:p>
+      <w:pPr>
+        <w:rPr>
+          <w:b/>
+          <w:bCs/>
+        </w:rPr>
+      </w:pPr>
+      <w:hyperlink r:id="rId21" w:history="1">
+        <w:r>
+          <w:rPr>
+            <w:rStyle w:val="Hipervnculo"/>
+            <w:b/>
+            <w:bCs/>
+          </w:rPr>
+          <w:t>http://localhost/6semestre/proyectos/03MVC/controllers/iva.controller.php?op=todos</w:t>
+        </w:r>
+      </w:hyperlink>
+    </w:p>
+    <w:p>
+      <w:pPr>
+        <w:rPr>
+          <w:b/>
+          <w:bCs/>
+        </w:rPr>
+      </w:pPr>
+    </w:p>
+    <w:p>
+      <w:pPr>
+        <w:rPr>
+          <w:b/>
+          <w:bCs/>
+        </w:rPr>
+      </w:pPr>
+      <w:r>
+        <w:rPr>
+          <w:b/>
+          <w:bCs/>
+        </w:rPr>
+        <w:drawing>
+          <wp:inline distT="0" distB="0" distL="0" distR="0" wp14:anchorId="0BF2BD92" wp14:editId="36C2CA0E">
+            <wp:extent cx="5612130" cy="3130550"/>
+            <wp:effectExtent l="0" t="0" r="7620" b="0"/>
+            <wp:docPr id="1075873918" name="Imagen 1"/>
+            <wp:cNvGraphicFramePr>
+              <a:graphicFrameLocks xmlns:a="http://schemas.openxmlformats.org/drawingml/2006/main" noChangeAspect="1"/>
+            </wp:cNvGraphicFramePr>
+            <a:graphic xmlns:a="http://schemas.openxmlformats.org/drawingml/2006/main">
+              <a:graphicData uri="http://schemas.openxmlformats.org/drawingml/2006/picture">
+                <pic:pic xmlns:pic="http://schemas.openxmlformats.org/drawingml/2006/picture">
+                  <pic:nvPicPr>
+                    <pic:cNvPr id="1075873918" name=""/>
+                    <pic:cNvPicPr/>
+                  </pic:nvPicPr>
+                  <pic:blipFill>
+                    <a:blip r:embed="rId22"/>
+                    <a:stretch>
+                      <a:fillRect/>
+                    </a:stretch>
+                  </pic:blipFill>
+                  <pic:spPr>
+                    <a:xfrm>
+                      <a:off x="0" y="0"/>
+                      <a:ext cx="5612130" cy="3130550"/>
+                    </a:xfrm>
+                    <a:prstGeom prst="rect">
+                      <a:avLst/>
+                    </a:prstGeom>
+                  </pic:spPr>
+                </pic:pic>
+              </a:graphicData>
+            </a:graphic>
+          </wp:inline>
+        </w:drawing>
+      </w:r>
+    </w:p>
+    <w:p>
+      <w:pPr>
+        <w:rPr>
+          <w:b/>
+          <w:bCs/>
+        </w:rPr>
+      </w:pPr>
+    </w:p>
+    <w:p>
+      <w:pPr>
+        <w:rPr>
+          <w:b/>
+          <w:bCs/>
+        </w:rPr>
+      </w:pPr>
+      <w:r>
+        <w:rPr>
+          <w:b/>
+          <w:bCs/>
+        </w:rPr>
+        <w:t>kardex</w:t>
+      </w:r>
+    </w:p>
+    <w:p>
+      <w:pPr>
+        <w:rPr>
+          <w:b/>
+          <w:bCs/>
+        </w:rPr>
+      </w:pPr>
+      <w:hyperlink r:id="rId23" w:history="1">
+        <w:r>
+          <w:rPr>
+            <w:rStyle w:val="Hipervnculo"/>
+            <w:b/>
+            <w:bCs/>
+          </w:rPr>
+          <w:t>http://localhost/6semestre/proyectos/03MVC/controllers/kardex.controller.php?op=todos</w:t>
+        </w:r>
+      </w:hyperlink>
+    </w:p>
+    <w:p>
+      <w:pPr>
+        <w:rPr>
+          <w:b/>
+          <w:bCs/>
+        </w:rPr>
+      </w:pPr>
+      <w:r>
+        <w:rPr>
+          <w:b/>
+          <w:bCs/>
+        </w:rPr>
+        <w:lastRenderedPageBreak/>
+        <w:drawing>
+          <wp:inline distT="0" distB="0" distL="0" distR="0" wp14:anchorId="3A1EF023" wp14:editId="029C2FA6">
+            <wp:extent cx="5612130" cy="3221355"/>
+            <wp:effectExtent l="0" t="0" r="7620" b="0"/>
+            <wp:docPr id="788155688" name="Imagen 1" descr="Interfaz de usuario gráfica, Texto, Aplicación, Correo electrónico&#10;&#10;Descripción generada automáticamente"/>
+            <wp:cNvGraphicFramePr>
+              <a:graphicFrameLocks xmlns:a="http://schemas.openxmlformats.org/drawingml/2006/main" noChangeAspect="1"/>
+            </wp:cNvGraphicFramePr>
+            <a:graphic xmlns:a="http://schemas.openxmlformats.org/drawingml/2006/main">
+              <a:graphicData uri="http://schemas.openxmlformats.org/drawingml/2006/picture">
+                <pic:pic xmlns:pic="http://schemas.openxmlformats.org/drawingml/2006/picture">
+                  <pic:nvPicPr>
+                    <pic:cNvPr id="788155688" name="Imagen 1" descr="Interfaz de usuario gráfica, Texto, Aplicación, Correo electrónico&#10;&#10;Descripción generada automáticamente"/>
+                    <pic:cNvPicPr/>
+                  </pic:nvPicPr>
+                  <pic:blipFill>
+                    <a:blip r:embed="rId24"/>
+                    <a:stretch>
+                      <a:fillRect/>
+                    </a:stretch>
+                  </pic:blipFill>
+                  <pic:spPr>
+                    <a:xfrm>
+                      <a:off x="0" y="0"/>
+                      <a:ext cx="5612130" cy="3221355"/>
+                    </a:xfrm>
+                    <a:prstGeom prst="rect">
+                      <a:avLst/>
+                    </a:prstGeom>
+                  </pic:spPr>
+                </pic:pic>
+              </a:graphicData>
+            </a:graphic>
+          </wp:inline>
+        </w:drawing>
+      </w:r>
+    </w:p>
+    <w:p>
+      <w:pPr>
+        <w:rPr>
+          <w:b/>
+          <w:bCs/>
+        </w:rPr>
+      </w:pPr>
+    </w:p>
+    <w:p>
+      <w:pPr>
+        <w:rPr>
+          <w:b/>
+          <w:bCs/>
+        </w:rPr>
+      </w:pPr>
+      <w:r>
+        <w:rPr>
+          <w:b/>
+          <w:bCs/>
+        </w:rPr>
+        <w:t>factura</w:t>
+      </w:r>
+    </w:p>
+    <w:p>
+      <w:pPr>
+        <w:rPr>
+          <w:b/>
+          <w:bCs/>
+        </w:rPr>
+      </w:pPr>
+      <w:hyperlink r:id="rId25" w:history="1">
+        <w:r>
+          <w:rPr>
+            <w:rStyle w:val="Hipervnculo"/>
+            <w:b/>
+            <w:bCs/>
+          </w:rPr>
+          <w:t>http://localhost/6semestre/proyectos/03MVC/controllers/factura.controller.php?op=todos</w:t>
+        </w:r>
+      </w:hyperlink>
+    </w:p>
+    <w:p>
+      <w:pPr>
+        <w:rPr>
+          <w:b/>
+          <w:bCs/>
+        </w:rPr>
+      </w:pPr>
+      <w:r>
+        <w:rPr>
+          <w:b/>
+          <w:bCs/>
+        </w:rPr>
+        <w:drawing>
+          <wp:inline distT="0" distB="0" distL="0" distR="0" wp14:anchorId="45E869FD" wp14:editId="09C6F4DD">
+            <wp:extent cx="5612130" cy="3193415"/>
+            <wp:effectExtent l="0" t="0" r="7620" b="6985"/>
+            <wp:docPr id="571483779" name="Imagen 1" descr="Interfaz de usuario gráfica, Texto, Aplicación, Correo electrónico&#10;&#10;Descripción generada automáticamente"/>
+            <wp:cNvGraphicFramePr>
+              <a:graphicFrameLocks xmlns:a="http://schemas.openxmlformats.org/drawingml/2006/main" noChangeAspect="1"/>
+            </wp:cNvGraphicFramePr>
+            <a:graphic xmlns:a="http://schemas.openxmlformats.org/drawingml/2006/main">
+              <a:graphicData uri="http://schemas.openxmlformats.org/drawingml/2006/picture">
+                <pic:pic xmlns:pic="http://schemas.openxmlformats.org/drawingml/2006/picture">
+                  <pic:nvPicPr>
+                    <pic:cNvPr id="571483779" name="Imagen 1" descr="Interfaz de usuario gráfica, Texto, Aplicación, Correo electrónico&#10;&#10;Descripción generada automáticamente"/>
+                    <pic:cNvPicPr/>
+                  </pic:nvPicPr>
+                  <pic:blipFill>
+                    <a:blip r:embed="rId26"/>
+                    <a:stretch>
+                      <a:fillRect/>
+                    </a:stretch>
+                  </pic:blipFill>
+                  <pic:spPr>
+                    <a:xfrm>
+                      <a:off x="0" y="0"/>
+                      <a:ext cx="5612130" cy="3193415"/>
+                    </a:xfrm>
+                    <a:prstGeom prst="rect">
+                      <a:avLst/>
+                    </a:prstGeom>
+                  </pic:spPr>
+                </pic:pic>
+              </a:graphicData>
+            </a:graphic>
+          </wp:inline>
+        </w:drawing>
+      </w:r>
+    </w:p>
+    <w:p>
+      <w:pPr>
+        <w:rPr>
+          <w:b/>
+          <w:bCs/>
+        </w:rPr>
+      </w:pPr>
+    </w:p>
+    <w:p>
+      <w:pPr>
+        <w:rPr>
+          <w:b/>
+          <w:bCs/>
+        </w:rPr>
+      </w:pPr>
+      <w:r>
+        <w:rPr>
+          <w:b/>
+          <w:bCs/>
+        </w:rPr>
+        <w:lastRenderedPageBreak/>
+        <w:t>detalle_factura</w:t>
+      </w:r>
+    </w:p>
+    <w:p>
+      <w:pPr>
+        <w:rPr>
+          <w:b/>
+          <w:bCs/>
+        </w:rPr>
+      </w:pPr>
+      <w:hyperlink r:id="rId27" w:history="1">
+        <w:r>
+          <w:rPr>
+            <w:rStyle w:val="Hipervnculo"/>
+            <w:b/>
+            <w:bCs/>
+          </w:rPr>
+          <w:t>http://localhost/6semestre/proyectos/03MVC/controllers/detalleFactura.controller.php?op=todos</w:t>
+        </w:r>
+      </w:hyperlink>
+    </w:p>
+    <w:p>
+      <w:pPr>
+        <w:rPr>
+          <w:b/>
+          <w:bCs/>
+        </w:rPr>
+      </w:pPr>
+      <w:r>
+        <w:rPr>
+          <w:b/>
+          <w:bCs/>
+        </w:rPr>
+        <w:drawing>
+          <wp:inline distT="0" distB="0" distL="0" distR="0" wp14:anchorId="2E22EE31" wp14:editId="5BE5B96A">
+            <wp:extent cx="5612130" cy="3234055"/>
+            <wp:effectExtent l="0" t="0" r="7620" b="4445"/>
+            <wp:docPr id="215670504" name="Imagen 1" descr="Interfaz de usuario gráfica, Texto, Aplicación, Correo electrónico&#10;&#10;Descripción generada automáticamente"/>
+            <wp:cNvGraphicFramePr>
+              <a:graphicFrameLocks xmlns:a="http://schemas.openxmlformats.org/drawingml/2006/main" noChangeAspect="1"/>
+            </wp:cNvGraphicFramePr>
+            <a:graphic xmlns:a="http://schemas.openxmlformats.org/drawingml/2006/main">
+              <a:graphicData uri="http://schemas.openxmlformats.org/drawingml/2006/picture">
+                <pic:pic xmlns:pic="http://schemas.openxmlformats.org/drawingml/2006/picture">
+                  <pic:nvPicPr>
+                    <pic:cNvPr id="215670504" name="Imagen 1" descr="Interfaz de usuario gráfica, Texto, Aplicación, Correo electrónico&#10;&#10;Descripción generada automáticamente"/>
+                    <pic:cNvPicPr/>
+                  </pic:nvPicPr>
+                  <pic:blipFill>
+                    <a:blip r:embed="rId28"/>
+                    <a:stretch>
+                      <a:fillRect/>
+                    </a:stretch>
+                  </pic:blipFill>
+                  <pic:spPr>
+                    <a:xfrm>
+                      <a:off x="0" y="0"/>
+                      <a:ext cx="5612130" cy="3234055"/>
                     </a:xfrm>
                     <a:prstGeom prst="rect">
                       <a:avLst/>

</xml_diff>